<commit_message>
Ajuste Descriçao do sistema
Adicionados mais detalhes na descrição do sistema no termo de
homologação
</commit_message>
<xml_diff>
--- a/Entregaveis/Termo de Homologação.docx
+++ b/Entregaveis/Termo de Homologação.docx
@@ -81,7 +81,39 @@
         <w:rPr>
           <w:sz w:val="24"/>
         </w:rPr>
-        <w:t xml:space="preserve"> tarefas a fazer, fazendo e feitas. Será possível a adição de tarefas em cada uma dessas sessões. A cada tarefa adicionada o sistema faz a ordenação das tarefas daquela sessão. É possível também remover as tarefas.</w:t>
+        <w:t xml:space="preserve"> tarefas a fazer, fazendo e feitas. Será possível a adição de tarefas em cada uma dessas sessões. A cada tarefa adicionada o sistema faz a ordenação das tarefas daquela sessão. É possível também remover </w:t>
+      </w:r>
+      <w:r>
+        <w:rPr>
+          <w:sz w:val="24"/>
+        </w:rPr>
+        <w:t xml:space="preserve">e alterar </w:t>
+      </w:r>
+      <w:r>
+        <w:rPr>
+          <w:sz w:val="24"/>
+        </w:rPr>
+        <w:t>as tarefas.</w:t>
+      </w:r>
+      <w:r>
+        <w:rPr>
+          <w:sz w:val="24"/>
+        </w:rPr>
+        <w:t xml:space="preserve"> </w:t>
+      </w:r>
+      <w:proofErr w:type="gramStart"/>
+      <w:r>
+        <w:rPr>
+          <w:sz w:val="24"/>
+        </w:rPr>
+        <w:t>Além disso</w:t>
+      </w:r>
+      <w:proofErr w:type="gramEnd"/>
+      <w:r>
+        <w:rPr>
+          <w:sz w:val="24"/>
+        </w:rPr>
+        <w:t xml:space="preserve"> o sistema conta com uma tela de ajuda.</w:t>
       </w:r>
     </w:p>
     <w:p>
@@ -132,12 +164,10 @@
         </w:rPr>
         <w:t>Atesto que o sistema foi avaliado e aprovado por estar em conformidade com a especificação.</w:t>
       </w:r>
-    </w:p>
-    <w:p/>
-    <w:p>
       <w:bookmarkStart w:id="0" w:name="_GoBack"/>
       <w:bookmarkEnd w:id="0"/>
     </w:p>
+    <w:p/>
     <w:p/>
     <w:p/>
     <w:p/>

</xml_diff>